<commit_message>
Latest update Cedric Finished the Hist/Econ part needs mild changes here and there and also plan on adding another section Cedric
</commit_message>
<xml_diff>
--- a/Documents/Design Document/ENGR4196 Design Document(1).docx
+++ b/Documents/Design Document/ENGR4196 Design Document(1).docx
@@ -4645,8 +4645,6 @@
       <w:r>
         <w:t>that the signal may suffer. With our design, the K3TU will be potent to communicate with the satellites regardless of the detrimental effects of the Doppler Shift.</w:t>
       </w:r>
-      <w:bookmarkStart w:id="10" w:name="_GoBack"/>
-      <w:bookmarkEnd w:id="10"/>
     </w:p>
     <w:p>
       <w:r>
@@ -4710,38 +4708,376 @@
         <w:spacing w:before="240"/>
         <w:ind w:left="720" w:hanging="720"/>
       </w:pPr>
-      <w:bookmarkStart w:id="11" w:name="_Historical_and_Economic"/>
-      <w:bookmarkStart w:id="12" w:name="_Toc307865987"/>
+      <w:bookmarkStart w:id="10" w:name="_Historical_and_Economic"/>
+      <w:bookmarkStart w:id="11" w:name="_Toc307865987"/>
+      <w:bookmarkEnd w:id="10"/>
+      <w:r>
+        <w:t xml:space="preserve">Historical </w:t>
+      </w:r>
+      <w:r>
+        <w:t>and Economic Perspective</w:t>
+      </w:r>
       <w:bookmarkEnd w:id="11"/>
-      <w:r>
-        <w:t xml:space="preserve">Historical </w:t>
-      </w:r>
-      <w:r>
-        <w:t>and Economic Perspective</w:t>
-      </w:r>
+    </w:p>
+    <w:p>
+      <w:r>
+        <w:t xml:space="preserve">Provide </w:t>
+      </w:r>
+      <w:r>
+        <w:t xml:space="preserve">a </w:t>
+      </w:r>
+      <w:r>
+        <w:t xml:space="preserve">background </w:t>
+      </w:r>
+      <w:r>
+        <w:t xml:space="preserve">overview of the </w:t>
+      </w:r>
+      <w:r>
+        <w:t xml:space="preserve">problem or challenge </w:t>
+      </w:r>
+      <w:r>
+        <w:t>you are researching</w:t>
+      </w:r>
+      <w:r>
+        <w:t>:</w:t>
+      </w:r>
+    </w:p>
+    <w:p>
+      <w:pPr>
+        <w:rPr>
+          <w:b/>
+          <w:color w:val="FF0000"/>
+        </w:rPr>
+      </w:pPr>
+      <w:r>
+        <w:rPr>
+          <w:b/>
+          <w:color w:val="FF0000"/>
+          <w:highlight w:val="yellow"/>
+        </w:rPr>
+        <w:t>TODO: Introduce our modem and find info for typical baseband modems</w:t>
+      </w:r>
+    </w:p>
+    <w:p>
+      <w:pPr>
+        <w:widowControl/>
+        <w:overflowPunct/>
+        <w:autoSpaceDE/>
+        <w:autoSpaceDN/>
+        <w:adjustRightInd/>
+        <w:spacing w:after="0"/>
+        <w:ind w:left="540" w:firstLine="180"/>
+        <w:textAlignment w:val="auto"/>
+        <w:rPr>
+          <w:color w:val="000000"/>
+          <w:sz w:val="24"/>
+          <w:szCs w:val="24"/>
+        </w:rPr>
+      </w:pPr>
+      <w:r>
+        <w:rPr>
+          <w:color w:val="000000"/>
+          <w:sz w:val="24"/>
+          <w:szCs w:val="24"/>
+        </w:rPr>
+        <w:lastRenderedPageBreak/>
+        <w:t>In the mid - 1900's the combined effort of the missiles and wireless communication has brought to us the technology that we now call satellites. The development done in wireless communication and controls engineering has enabled engineers to use satellites for a wide range of applications, and essentially provides an economical advantage compare to the conventional wired communication. The use of satellites has been the essence of several innovative technologies in less than 30 years, satellites have been applied for relaying digital information across the earth and also has been used for to provide information directly an individual using appropriate antennas in term of size. Those two applications of the satellites accounted for a total of 35 billion dollars in 2000 [1], and is a number that is still increasing due to the numerous applications of digital communications.</w:t>
+      </w:r>
+    </w:p>
+    <w:p>
+      <w:pPr>
+        <w:widowControl/>
+        <w:overflowPunct/>
+        <w:autoSpaceDE/>
+        <w:autoSpaceDN/>
+        <w:adjustRightInd/>
+        <w:spacing w:after="0"/>
+        <w:ind w:left="540"/>
+        <w:textAlignment w:val="auto"/>
+        <w:rPr>
+          <w:color w:val="000000"/>
+          <w:sz w:val="24"/>
+          <w:szCs w:val="24"/>
+        </w:rPr>
+      </w:pPr>
+      <w:r>
+        <w:rPr>
+          <w:color w:val="000000"/>
+          <w:sz w:val="24"/>
+          <w:szCs w:val="24"/>
+        </w:rPr>
+        <w:t> </w:t>
+      </w:r>
+    </w:p>
+    <w:p>
+      <w:pPr>
+        <w:widowControl/>
+        <w:overflowPunct/>
+        <w:autoSpaceDE/>
+        <w:autoSpaceDN/>
+        <w:adjustRightInd/>
+        <w:spacing w:after="0"/>
+        <w:ind w:left="540" w:firstLine="180"/>
+        <w:textAlignment w:val="auto"/>
+        <w:rPr>
+          <w:color w:val="000000"/>
+          <w:sz w:val="24"/>
+          <w:szCs w:val="24"/>
+        </w:rPr>
+      </w:pPr>
+      <w:r>
+        <w:rPr>
+          <w:color w:val="000000"/>
+          <w:sz w:val="24"/>
+          <w:szCs w:val="24"/>
+        </w:rPr>
+        <w:t>Amateur Radio operators have also slowly followed the trend of satellites for communication purposes. Although their vantage point in terms of bandwidth and also orbits, Amateur Radio operators have used Low-Earth Orbiting satellites ( Find altitude) to develop several applications which consist of the Slow-Scan Television, Automatic Packet Reporting System for weather reports and telemetry and several others organized by Radio Amateur Satellite Corporation (AMSAT.) The communication between the satellite and the earth stations is established through the modulation of a carrier signal with the desired digital data, several modulation schemes have researched, the dominant ones are the Amplitude modulation, Frequency modulation and finally the Phase modulation, where in each of the those modulation the amplitude A, frequency f and phase \theta of  equation # are modulated to represent the digital information. The phase modulation technic is the most effective modulation scheme for establish a communication with spatial vehicles such as satellites, a very popular usage of the phase modulation is for Global Positioning Systems (GPS) which through the use of a complicated Phase Shift Keying method, the positions are obtained for by stationary or moving receivers.</w:t>
+      </w:r>
+    </w:p>
+    <w:p>
+      <w:pPr>
+        <w:widowControl/>
+        <w:overflowPunct/>
+        <w:autoSpaceDE/>
+        <w:autoSpaceDN/>
+        <w:adjustRightInd/>
+        <w:spacing w:after="0"/>
+        <w:ind w:left="540" w:firstLine="180"/>
+        <w:textAlignment w:val="auto"/>
+        <w:rPr>
+          <w:color w:val="000000"/>
+          <w:sz w:val="24"/>
+          <w:szCs w:val="24"/>
+        </w:rPr>
+      </w:pPr>
+    </w:p>
+    <w:p>
+      <w:pPr>
+        <w:widowControl/>
+        <w:overflowPunct/>
+        <w:autoSpaceDE/>
+        <w:autoSpaceDN/>
+        <w:adjustRightInd/>
+        <w:spacing w:after="0"/>
+        <w:ind w:left="540" w:firstLine="180"/>
+        <w:textAlignment w:val="auto"/>
+        <w:rPr>
+          <w:b/>
+          <w:color w:val="000000"/>
+          <w:sz w:val="24"/>
+          <w:szCs w:val="24"/>
+        </w:rPr>
+      </w:pPr>
+      <w:r>
+        <w:rPr>
+          <w:b/>
+          <w:color w:val="000000"/>
+          <w:sz w:val="24"/>
+          <w:szCs w:val="24"/>
+        </w:rPr>
+        <w:t>This is where you need to talk about the baseband modems</w:t>
+      </w:r>
+    </w:p>
+    <w:p>
+      <w:pPr>
+        <w:widowControl/>
+        <w:overflowPunct/>
+        <w:autoSpaceDE/>
+        <w:autoSpaceDN/>
+        <w:adjustRightInd/>
+        <w:spacing w:after="0"/>
+        <w:ind w:left="540" w:firstLine="180"/>
+        <w:textAlignment w:val="auto"/>
+        <w:rPr>
+          <w:b/>
+          <w:color w:val="000000"/>
+          <w:sz w:val="24"/>
+          <w:szCs w:val="24"/>
+        </w:rPr>
+      </w:pPr>
+      <w:r>
+        <w:rPr>
+          <w:b/>
+          <w:color w:val="000000"/>
+          <w:sz w:val="24"/>
+          <w:szCs w:val="24"/>
+        </w:rPr>
+        <w:tab/>
+        <w:t>Try to see what they do for GPS</w:t>
+      </w:r>
+    </w:p>
+    <w:p>
+      <w:pPr>
+        <w:widowControl/>
+        <w:overflowPunct/>
+        <w:autoSpaceDE/>
+        <w:autoSpaceDN/>
+        <w:adjustRightInd/>
+        <w:spacing w:after="0"/>
+        <w:ind w:left="540" w:firstLine="180"/>
+        <w:textAlignment w:val="auto"/>
+        <w:rPr>
+          <w:b/>
+          <w:color w:val="000000"/>
+          <w:sz w:val="24"/>
+          <w:szCs w:val="24"/>
+        </w:rPr>
+      </w:pPr>
+      <w:r>
+        <w:rPr>
+          <w:b/>
+          <w:color w:val="000000"/>
+          <w:sz w:val="24"/>
+          <w:szCs w:val="24"/>
+        </w:rPr>
+        <w:tab/>
+        <w:t>Talk about the advantages of BPSK over others</w:t>
+      </w:r>
+    </w:p>
+    <w:p>
+      <w:pPr>
+        <w:widowControl/>
+        <w:overflowPunct/>
+        <w:autoSpaceDE/>
+        <w:autoSpaceDN/>
+        <w:adjustRightInd/>
+        <w:spacing w:after="0"/>
+        <w:ind w:left="540" w:firstLine="180"/>
+        <w:textAlignment w:val="auto"/>
+        <w:rPr>
+          <w:b/>
+          <w:color w:val="000000"/>
+          <w:sz w:val="24"/>
+          <w:szCs w:val="24"/>
+        </w:rPr>
+      </w:pPr>
+      <w:r>
+        <w:rPr>
+          <w:b/>
+          <w:color w:val="000000"/>
+          <w:sz w:val="24"/>
+          <w:szCs w:val="24"/>
+        </w:rPr>
+        <w:tab/>
+        <w:t>Look at old models implementation in analog that would be John’s design</w:t>
+      </w:r>
+      <w:bookmarkStart w:id="12" w:name="_GoBack"/>
       <w:bookmarkEnd w:id="12"/>
     </w:p>
     <w:p>
-      <w:r>
-        <w:t xml:space="preserve">Provide </w:t>
-      </w:r>
-      <w:r>
-        <w:t xml:space="preserve">a </w:t>
-      </w:r>
-      <w:r>
-        <w:t xml:space="preserve">background </w:t>
-      </w:r>
-      <w:r>
-        <w:t xml:space="preserve">overview of the </w:t>
-      </w:r>
-      <w:r>
-        <w:t xml:space="preserve">problem or challenge </w:t>
-      </w:r>
-      <w:r>
-        <w:t>you are researching</w:t>
-      </w:r>
-      <w:r>
-        <w:t>:</w:t>
+      <w:pPr>
+        <w:widowControl/>
+        <w:overflowPunct/>
+        <w:autoSpaceDE/>
+        <w:autoSpaceDN/>
+        <w:adjustRightInd/>
+        <w:spacing w:after="0"/>
+        <w:ind w:left="540"/>
+        <w:textAlignment w:val="auto"/>
+        <w:rPr>
+          <w:color w:val="000000"/>
+          <w:sz w:val="24"/>
+          <w:szCs w:val="24"/>
+        </w:rPr>
+      </w:pPr>
+      <w:r>
+        <w:rPr>
+          <w:color w:val="000000"/>
+          <w:sz w:val="24"/>
+          <w:szCs w:val="24"/>
+        </w:rPr>
+        <w:t> </w:t>
+      </w:r>
+    </w:p>
+    <w:p>
+      <w:pPr>
+        <w:widowControl/>
+        <w:overflowPunct/>
+        <w:autoSpaceDE/>
+        <w:autoSpaceDN/>
+        <w:adjustRightInd/>
+        <w:spacing w:after="0"/>
+        <w:ind w:left="540" w:firstLine="180"/>
+        <w:textAlignment w:val="auto"/>
+        <w:rPr>
+          <w:color w:val="000000"/>
+          <w:sz w:val="24"/>
+          <w:szCs w:val="24"/>
+        </w:rPr>
+      </w:pPr>
+      <w:r>
+        <w:rPr>
+          <w:color w:val="000000"/>
+          <w:sz w:val="24"/>
+          <w:szCs w:val="24"/>
+        </w:rPr>
+        <w:t>Regarding the cost of owning an active amateur satellite station is assumed to be an expensive but on the other hand, it could be affordable to be equipped with a station. A current operator Steve Primer has published the adequacy of having a radio satellite station and listed the cost of setting such station to range between $150-3000, where the cost would include Yagi antennas, an azimuth and elevator rotator (AZ\EL Rotator) which is an essential equipment to follow the position of the satellite, a VHF/UHF transceiver, and finally a receiver amplifier and pre-amplifier</w:t>
+      </w:r>
+      <w:r>
+        <w:rPr>
+          <w:color w:val="000000"/>
+          <w:sz w:val="24"/>
+          <w:szCs w:val="24"/>
+        </w:rPr>
+        <w:t xml:space="preserve"> </w:t>
+      </w:r>
+      <w:r>
+        <w:rPr>
+          <w:color w:val="000000"/>
+          <w:sz w:val="24"/>
+          <w:szCs w:val="24"/>
+        </w:rPr>
+        <w:t>[2].</w:t>
+      </w:r>
+    </w:p>
+    <w:p>
+      <w:pPr>
+        <w:widowControl/>
+        <w:overflowPunct/>
+        <w:autoSpaceDE/>
+        <w:autoSpaceDN/>
+        <w:adjustRightInd/>
+        <w:spacing w:after="0"/>
+        <w:ind w:left="540"/>
+        <w:textAlignment w:val="auto"/>
+        <w:rPr>
+          <w:color w:val="000000"/>
+          <w:sz w:val="24"/>
+          <w:szCs w:val="24"/>
+        </w:rPr>
+      </w:pPr>
+      <w:r>
+        <w:rPr>
+          <w:color w:val="000000"/>
+          <w:sz w:val="24"/>
+          <w:szCs w:val="24"/>
+        </w:rPr>
+        <w:t> </w:t>
+      </w:r>
+    </w:p>
+    <w:p>
+      <w:pPr>
+        <w:widowControl/>
+        <w:overflowPunct/>
+        <w:autoSpaceDE/>
+        <w:autoSpaceDN/>
+        <w:adjustRightInd/>
+        <w:spacing w:after="0"/>
+        <w:ind w:left="540" w:firstLine="180"/>
+        <w:textAlignment w:val="auto"/>
+        <w:rPr>
+          <w:color w:val="000000"/>
+          <w:sz w:val="24"/>
+          <w:szCs w:val="24"/>
+        </w:rPr>
+      </w:pPr>
+      <w:r>
+        <w:rPr>
+          <w:color w:val="000000"/>
+          <w:sz w:val="24"/>
+          <w:szCs w:val="24"/>
+        </w:rPr>
+        <w:t>With the commitment of several operators, amateur radio satellites have played a very important role to the community during natural disasters. In the events of disasters similar to Katrina in Louisiana and Sandy in East Coast, amateur radio operators have benevolently used their station to communicate distress messages.</w:t>
       </w:r>
     </w:p>
     <w:p>
@@ -6464,7 +6800,7 @@
           <v:shape id="_x0000_i1025" type="#_x0000_t75" style="width:51.75pt;height:15.75pt" o:ole="">
             <v:imagedata r:id="rId16" o:title=""/>
           </v:shape>
-          <o:OLEObject Type="Embed" ProgID="Equation.3" ShapeID="_x0000_i1025" DrawAspect="Content" ObjectID="_1443212203" r:id="rId17"/>
+          <o:OLEObject Type="Embed" ProgID="Equation.3" ShapeID="_x0000_i1025" DrawAspect="Content" ObjectID="_1443281007" r:id="rId17"/>
         </w:object>
       </w:r>
       <w:r>
@@ -6483,14 +6819,27 @@
       <w:r>
         <w:fldChar w:fldCharType="end"/>
       </w:r>
-      <w:fldSimple w:instr=" SEQ eq \* MERGEFORMAT ">
-        <w:r>
-          <w:rPr>
-            <w:noProof/>
-          </w:rPr>
-          <w:t>1</w:t>
-        </w:r>
-      </w:fldSimple>
+      <w:r>
+        <w:fldChar w:fldCharType="begin"/>
+      </w:r>
+      <w:r>
+        <w:instrText xml:space="preserve"> SEQ eq \* MERGEFORMAT </w:instrText>
+      </w:r>
+      <w:r>
+        <w:fldChar w:fldCharType="separate"/>
+      </w:r>
+      <w:r>
+        <w:rPr>
+          <w:noProof/>
+        </w:rPr>
+        <w:t>1</w:t>
+      </w:r>
+      <w:r>
+        <w:rPr>
+          <w:noProof/>
+        </w:rPr>
+        <w:fldChar w:fldCharType="end"/>
+      </w:r>
       <w:r>
         <w:t>)</w:t>
       </w:r>
@@ -7173,7 +7522,7 @@
         <w:rStyle w:val="PageNumber"/>
         <w:noProof/>
       </w:rPr>
-      <w:t>2</w:t>
+      <w:t>10</w:t>
     </w:r>
     <w:r>
       <w:rPr>
@@ -7215,7 +7564,7 @@
         <w:rStyle w:val="PageNumber"/>
         <w:noProof/>
       </w:rPr>
-      <w:t>9</w:t>
+      <w:t>10</w:t>
     </w:r>
     <w:r>
       <w:rPr>

</xml_diff>

<commit_message>
Cedric Updated the Hist/Econ part of Design document
</commit_message>
<xml_diff>
--- a/Documents/Design Document/ENGR4196 Design Document(1).docx
+++ b/Documents/Design Document/ENGR4196 Design Document(1).docx
@@ -353,8 +353,13 @@
       <w:r>
         <w:t>. </w:t>
       </w:r>
-      <w:r>
-        <w:t>Thibodeau, and C</w:t>
+      <w:proofErr w:type="spellStart"/>
+      <w:r>
+        <w:t>Thibodeau</w:t>
+      </w:r>
+      <w:proofErr w:type="spellEnd"/>
+      <w:r>
+        <w:t>, and C</w:t>
       </w:r>
       <w:r>
         <w:t>. </w:t>
@@ -785,7 +790,23 @@
                             <w:color w:val="000000"/>
                             <w:sz w:val="20"/>
                           </w:rPr>
-                          <w:t>Brandon Keith, Brian Thibodeau, Cedric Destin</w:t>
+                          <w:t xml:space="preserve">Brandon Keith, Brian </w:t>
+                        </w:r>
+                        <w:proofErr w:type="spellStart"/>
+                        <w:r>
+                          <w:rPr>
+                            <w:color w:val="000000"/>
+                            <w:sz w:val="20"/>
+                          </w:rPr>
+                          <w:t>Thibodeau</w:t>
+                        </w:r>
+                        <w:proofErr w:type="spellEnd"/>
+                        <w:r>
+                          <w:rPr>
+                            <w:color w:val="000000"/>
+                            <w:sz w:val="20"/>
+                          </w:rPr>
+                          <w:t>, Cedric Destin</w:t>
                         </w:r>
                       </w:p>
                     </w:tc>
@@ -852,8 +873,17 @@
                             <w:color w:val="000000"/>
                             <w:sz w:val="20"/>
                           </w:rPr>
-                          <w:t>Dennis Sillage</w:t>
+                          <w:t xml:space="preserve">Dennis </w:t>
                         </w:r>
+                        <w:proofErr w:type="spellStart"/>
+                        <w:r>
+                          <w:rPr>
+                            <w:color w:val="000000"/>
+                            <w:sz w:val="20"/>
+                          </w:rPr>
+                          <w:t>Sillage</w:t>
+                        </w:r>
+                        <w:proofErr w:type="spellEnd"/>
                       </w:p>
                     </w:tc>
                   </w:tr>
@@ -1131,7 +1161,39 @@
                             <w:sz w:val="20"/>
                             <w:szCs w:val="20"/>
                           </w:rPr>
-                          <w:t xml:space="preserve">In 1993, John Magliacane (callsign: KD2BD) designed a </w:t>
+                          <w:t xml:space="preserve">In 1993, John </w:t>
+                        </w:r>
+                        <w:proofErr w:type="spellStart"/>
+                        <w:r>
+                          <w:rPr>
+                            <w:sz w:val="20"/>
+                            <w:szCs w:val="20"/>
+                          </w:rPr>
+                          <w:t>Magliacane</w:t>
+                        </w:r>
+                        <w:proofErr w:type="spellEnd"/>
+                        <w:r>
+                          <w:rPr>
+                            <w:sz w:val="20"/>
+                            <w:szCs w:val="20"/>
+                          </w:rPr>
+                          <w:t xml:space="preserve"> (</w:t>
+                        </w:r>
+                        <w:proofErr w:type="spellStart"/>
+                        <w:r>
+                          <w:rPr>
+                            <w:sz w:val="20"/>
+                            <w:szCs w:val="20"/>
+                          </w:rPr>
+                          <w:t>callsign</w:t>
+                        </w:r>
+                        <w:proofErr w:type="spellEnd"/>
+                        <w:r>
+                          <w:rPr>
+                            <w:sz w:val="20"/>
+                            <w:szCs w:val="20"/>
+                          </w:rPr>
+                          <w:t xml:space="preserve">: KD2BD) designed a </w:t>
                         </w:r>
                         <w:hyperlink r:id="rId9" w:history="1">
                           <w:r>
@@ -1420,7 +1482,15 @@
         <w:spacing w:before="240"/>
       </w:pPr>
       <w:r>
-        <w:t>FPGA will allow to use some of the new tools like costas loop, partial reconfiguration, rapid debugging or test benching etc.</w:t>
+        <w:t xml:space="preserve">FPGA will allow to use some of the new tools like </w:t>
+      </w:r>
+      <w:proofErr w:type="spellStart"/>
+      <w:r>
+        <w:t>costas</w:t>
+      </w:r>
+      <w:proofErr w:type="spellEnd"/>
+      <w:r>
+        <w:t xml:space="preserve"> loop, partial reconfiguration, rapid debugging or test benching etc.</w:t>
       </w:r>
     </w:p>
     <w:p>
@@ -4831,7 +4901,39 @@
           <w:sz w:val="24"/>
           <w:szCs w:val="24"/>
         </w:rPr>
-        <w:t>Amateur Radio operators have also slowly followed the trend of satellites for communication purposes. Although their vantage point in terms of bandwidth and also orbits, Amateur Radio operators have used Low-Earth Orbiting satellites ( Find altitude) to develop several applications which consist of the Slow-Scan Television, Automatic Packet Reporting System for weather reports and telemetry and several others organized by Radio Amateur Satellite Corporation (AMSAT.) The communication between the satellite and the earth stations is established through the modulation of a carrier signal with the desired digital data, several modulation schemes have researched, the dominant ones are the Amplitude modulation, Frequency modulation and finally the Phase modulation, where in each of the those modulation the amplitude A, frequency f and phase \theta of  equation # are modulated to represent the digital information. The phase modulation technic is the most effective modulation scheme for establish a communication with spatial vehicles such as satellites, a very popular usage of the phase modulation is for Global Positioning Systems (GPS) which through the use of a complicated Phase Shift Keying method, the positions are obtained for by stationary or moving receivers.</w:t>
+        <w:t>Amateur Radio operators have also slowly followed the trend of satellites for communication purposes. Although their vantage point in terms of bandwidth and also orbits, Amateur Radio operators have used Low-Earth Orbiting satellites ( Find altitude) to develop several applications which consist of the Slow-Scan Television, Automatic Packet Reporting System for weather reports and telemetry and several others organized by Radio Amateur Satellite Corporation (AMSAT.) The communication between the satellite and the earth stations is established through the modulation of a carrier signal with the desired digital data, several modulation schemes have researched, the dominant ones are the Amplitude modulation, Frequency modulation and finally the Phase modulation, where in each of the those modulation the amplitude A, f</w:t>
+      </w:r>
+      <w:r>
+        <w:rPr>
+          <w:color w:val="000000"/>
+          <w:sz w:val="24"/>
+          <w:szCs w:val="24"/>
+        </w:rPr>
+        <w:t>requency f and phase \theta of</w:t>
+      </w:r>
+      <w:r>
+        <w:rPr>
+          <w:color w:val="000000"/>
+          <w:sz w:val="24"/>
+          <w:szCs w:val="24"/>
+        </w:rPr>
+        <w:t xml:space="preserve"> equation # are modulated to represent the digital information. The phase modulation technic is the most effective modulation scheme for establish</w:t>
+      </w:r>
+      <w:r>
+        <w:rPr>
+          <w:color w:val="000000"/>
+          <w:sz w:val="24"/>
+          <w:szCs w:val="24"/>
+        </w:rPr>
+        <w:t>ing</w:t>
+      </w:r>
+      <w:r>
+        <w:rPr>
+          <w:color w:val="000000"/>
+          <w:sz w:val="24"/>
+          <w:szCs w:val="24"/>
+        </w:rPr>
+        <w:t xml:space="preserve"> a communication with spatial vehicles such as satellites, a very popular usage of the phase modulation is for Global Positioning Systems (GPS) which through the use of a complicated Phase Shift Keying method, the positions are obtained for by stationary or moving receivers.</w:t>
       </w:r>
     </w:p>
     <w:p>
@@ -4961,8 +5063,6 @@
         <w:tab/>
         <w:t>Look at old models implementation in analog that would be John’s design</w:t>
       </w:r>
-      <w:bookmarkStart w:id="12" w:name="_GoBack"/>
-      <w:bookmarkEnd w:id="12"/>
     </w:p>
     <w:p>
       <w:pPr>
@@ -4988,6 +5088,116 @@
         </w:rPr>
         <w:t> </w:t>
       </w:r>
+      <w:r>
+        <w:rPr>
+          <w:color w:val="000000"/>
+          <w:sz w:val="24"/>
+          <w:szCs w:val="24"/>
+        </w:rPr>
+        <w:tab/>
+        <w:t xml:space="preserve">With the benefits of BPSK </w:t>
+      </w:r>
+      <w:r>
+        <w:rPr>
+          <w:color w:val="000000"/>
+          <w:sz w:val="24"/>
+          <w:szCs w:val="24"/>
+        </w:rPr>
+        <w:t xml:space="preserve">modulations, amateur radio operators have taken the advantage of BPSK’s robustness against the effects of Doppler shift. Since BPSK has been a fairly new modulation scheme, in contrast to amplitude and frequency modulation, most amateur radio operators did not own the hardware compliable for the communication. </w:t>
+      </w:r>
+      <w:r>
+        <w:rPr>
+          <w:color w:val="000000"/>
+          <w:sz w:val="24"/>
+          <w:szCs w:val="24"/>
+        </w:rPr>
+        <w:t xml:space="preserve">One of the designs that has allowed the implementation of </w:t>
+      </w:r>
+      <w:r>
+        <w:rPr>
+          <w:color w:val="000000"/>
+          <w:sz w:val="24"/>
+          <w:szCs w:val="24"/>
+        </w:rPr>
+        <w:t xml:space="preserve">BPSK communication in early 90’s is described by John </w:t>
+      </w:r>
+      <w:proofErr w:type="spellStart"/>
+      <w:r>
+        <w:rPr>
+          <w:color w:val="000000"/>
+          <w:sz w:val="24"/>
+          <w:szCs w:val="24"/>
+        </w:rPr>
+        <w:t>Magliacane</w:t>
+      </w:r>
+      <w:proofErr w:type="spellEnd"/>
+      <w:r>
+        <w:rPr>
+          <w:color w:val="000000"/>
+          <w:sz w:val="24"/>
+          <w:szCs w:val="24"/>
+        </w:rPr>
+        <w:t xml:space="preserve"> who in 1993 implemented a 1200bit/s modem for PACSAT communication</w:t>
+      </w:r>
+      <w:r>
+        <w:rPr>
+          <w:color w:val="000000"/>
+          <w:sz w:val="24"/>
+          <w:szCs w:val="24"/>
+        </w:rPr>
+        <w:t xml:space="preserve"> [3]</w:t>
+      </w:r>
+      <w:r>
+        <w:rPr>
+          <w:color w:val="000000"/>
+          <w:sz w:val="24"/>
+          <w:szCs w:val="24"/>
+        </w:rPr>
+        <w:t>. The</w:t>
+      </w:r>
+      <w:bookmarkStart w:id="12" w:name="_GoBack"/>
+      <w:bookmarkEnd w:id="12"/>
+      <w:r>
+        <w:rPr>
+          <w:color w:val="000000"/>
+          <w:sz w:val="24"/>
+          <w:szCs w:val="24"/>
+        </w:rPr>
+        <w:t xml:space="preserve"> modem was a breakthrough design for amateur radio operators which has encouraged </w:t>
+      </w:r>
+      <w:r>
+        <w:rPr>
+          <w:color w:val="000000"/>
+          <w:sz w:val="24"/>
+          <w:szCs w:val="24"/>
+        </w:rPr>
+        <w:t xml:space="preserve">radio </w:t>
+      </w:r>
+      <w:r>
+        <w:rPr>
+          <w:color w:val="000000"/>
+          <w:sz w:val="24"/>
+          <w:szCs w:val="24"/>
+        </w:rPr>
+        <w:t>operators, including the PGC to implement modern satellite communication using BPSK modulation scheme.</w:t>
+      </w:r>
+    </w:p>
+    <w:p>
+      <w:pPr>
+        <w:widowControl/>
+        <w:overflowPunct/>
+        <w:autoSpaceDE/>
+        <w:autoSpaceDN/>
+        <w:adjustRightInd/>
+        <w:spacing w:after="0"/>
+        <w:ind w:left="540"/>
+        <w:textAlignment w:val="auto"/>
+        <w:rPr>
+          <w:color w:val="000000"/>
+          <w:sz w:val="24"/>
+          <w:szCs w:val="24"/>
+        </w:rPr>
+      </w:pPr>
     </w:p>
     <w:p>
       <w:pPr>
@@ -5011,7 +5221,16 @@
           <w:sz w:val="24"/>
           <w:szCs w:val="24"/>
         </w:rPr>
-        <w:t>Regarding the cost of owning an active amateur satellite station is assumed to be an expensive but on the other hand, it could be affordable to be equipped with a station. A current operator Steve Primer has published the adequacy of having a radio satellite station and listed the cost of setting such station to range between $150-3000, where the cost would include Yagi antennas, an azimuth and elevator rotator (AZ\EL Rotator) which is an essential equipment to follow the position of the satellite, a VHF/UHF transceiver, and finally a receiver amplifier and pre-amplifier</w:t>
+        <w:t xml:space="preserve">Regarding the cost of owning an active amateur satellite station is assumed to be an expensive but on the other hand, it could be affordable to be equipped with a station. A current operator Steve Primer has published the adequacy of having a radio satellite station and listed the cost of setting such station to range between $150-3000, where the cost would include Yagi antennas, an azimuth and elevator rotator (AZ\EL Rotator) which is an </w:t>
+      </w:r>
+      <w:r>
+        <w:rPr>
+          <w:color w:val="000000"/>
+          <w:sz w:val="24"/>
+          <w:szCs w:val="24"/>
+        </w:rPr>
+        <w:lastRenderedPageBreak/>
+        <w:t>essential equipment to follow the position of the satellite, a VHF/UHF transceiver, and finally a receiver amplifier and pre-amplifier</w:t>
       </w:r>
       <w:r>
         <w:rPr>
@@ -5134,7 +5353,6 @@
         <w:jc w:val="left"/>
       </w:pPr>
       <w:r>
-        <w:lastRenderedPageBreak/>
         <w:t xml:space="preserve">Explain if and how </w:t>
       </w:r>
       <w:r>
@@ -5479,6 +5697,7 @@
         <w:jc w:val="left"/>
       </w:pPr>
       <w:r>
+        <w:lastRenderedPageBreak/>
         <w:t>Social justice and related issues, if any</w:t>
       </w:r>
     </w:p>
@@ -5505,7 +5724,6 @@
     </w:p>
     <w:p>
       <w:r>
-        <w:lastRenderedPageBreak/>
         <w:t>Design constraints must be quantitative and must be testable. The section on evaluation will describe the tests you use to verify your design constraints.</w:t>
       </w:r>
     </w:p>
@@ -5798,8 +6016,16 @@
               <w:rPr>
                 <w:color w:val="000000"/>
               </w:rPr>
-              <w:t>This system’s incorrect classification rate will not exceed 3.5% on data whose SNR exceeds 15 dB.</w:t>
+              <w:t xml:space="preserve">This system’s incorrect classification rate will not exceed 3.5% on data whose SNR exceeds 15 </w:t>
             </w:r>
+            <w:proofErr w:type="spellStart"/>
+            <w:r>
+              <w:rPr>
+                <w:color w:val="000000"/>
+              </w:rPr>
+              <w:t>dB.</w:t>
+            </w:r>
+            <w:proofErr w:type="spellEnd"/>
           </w:p>
         </w:tc>
       </w:tr>
@@ -5844,8 +6070,16 @@
               <w:rPr>
                 <w:color w:val="000000"/>
               </w:rPr>
-              <w:t>The imposter acceptance rate will not exceed 3% on data whose SNR exceeds 10 dB.</w:t>
+              <w:t>The imposter acceptance rate will not exceed 3% on data whose SNR exceeds 10 </w:t>
             </w:r>
+            <w:proofErr w:type="spellStart"/>
+            <w:r>
+              <w:rPr>
+                <w:color w:val="000000"/>
+              </w:rPr>
+              <w:t>dB.</w:t>
+            </w:r>
+            <w:proofErr w:type="spellEnd"/>
           </w:p>
         </w:tc>
       </w:tr>
@@ -6097,6 +6331,7 @@
               <w:jc w:val="left"/>
             </w:pPr>
             <w:r>
+              <w:lastRenderedPageBreak/>
               <w:t>Economic</w:t>
             </w:r>
           </w:p>
@@ -6351,14 +6586,7 @@
               <w:rPr>
                 <w:color w:val="000000"/>
               </w:rPr>
-              <w:t xml:space="preserve">We will conform to UL Specification 631 which </w:t>
-            </w:r>
-            <w:r>
-              <w:rPr>
-                <w:color w:val="000000"/>
-              </w:rPr>
-              <w:lastRenderedPageBreak/>
-              <w:t>requires that this unit not deliver an electrical shock to the user under …, and UL Specification 837 which requires a ….</w:t>
+              <w:t>We will conform to UL Specification 631 which requires that this unit not deliver an electrical shock to the user under …, and UL Specification 837 which requires a ….</w:t>
             </w:r>
           </w:p>
         </w:tc>
@@ -6378,7 +6606,6 @@
         <w:rPr>
           <w:rFonts w:ascii="Times New Roman" w:hAnsi="Times New Roman"/>
         </w:rPr>
-        <w:lastRenderedPageBreak/>
         <w:t>Table 3. Non-functional design constraints for the GADGET system.</w:t>
       </w:r>
     </w:p>
@@ -6603,7 +6830,15 @@
         <w:t xml:space="preserve">of </w:t>
       </w:r>
       <w:r>
-        <w:t>cross-references (Armony &amp; Dolan, 2002)</w:t>
+        <w:t>cross-references (</w:t>
+      </w:r>
+      <w:proofErr w:type="spellStart"/>
+      <w:r>
+        <w:t>Armony</w:t>
+      </w:r>
+      <w:proofErr w:type="spellEnd"/>
+      <w:r>
+        <w:t xml:space="preserve"> &amp; Dolan, 2002)</w:t>
       </w:r>
       <w:r>
         <w:t>.</w:t>
@@ -6621,7 +6856,11 @@
     </w:p>
     <w:p>
       <w:r>
-        <w:t>You should probably start this section with a general overview of the primary technology you are developing. Then you can transition into the specifics of the hardware and software design.</w:t>
+        <w:t xml:space="preserve">You should probably start this section with a general overview of the primary technology you are </w:t>
+      </w:r>
+      <w:r>
+        <w:lastRenderedPageBreak/>
+        <w:t>developing. Then you can transition into the specifics of the hardware and software design.</w:t>
       </w:r>
     </w:p>
     <w:p>
@@ -6636,11 +6875,7 @@
     </w:p>
     <w:p>
       <w:r>
-        <w:t xml:space="preserve">[Some filler text here … Some filler text here … Some filler text here … Some filler text here … Some </w:t>
-      </w:r>
-      <w:r>
-        <w:lastRenderedPageBreak/>
-        <w:t>filler text here … Some filler text here … Some filler text here … Some filler text here … Some filler text here … Some filler text here … Some filler text here … Some filler text here … Some filler text here …]</w:t>
+        <w:t>[Some filler text here … Some filler text here … Some filler text here … Some filler text here … Some filler text here … Some filler text here … Some filler text here … Some filler text here … Some filler text here … Some filler text here … Some filler text here … Some filler text here … Some filler text here …]</w:t>
       </w:r>
     </w:p>
     <w:p>
@@ -6762,7 +6997,15 @@
         <w:fldChar w:fldCharType="end"/>
       </w:r>
       <w:r>
-        <w:t>, we can see some interesting experimental results. This results are supported by the all important equation of life:</w:t>
+        <w:t xml:space="preserve">, we can see some interesting experimental results. This results are supported by the </w:t>
+      </w:r>
+      <w:proofErr w:type="spellStart"/>
+      <w:r>
+        <w:t>all important</w:t>
+      </w:r>
+      <w:proofErr w:type="spellEnd"/>
+      <w:r>
+        <w:t xml:space="preserve"> equation of life:</w:t>
       </w:r>
     </w:p>
     <w:p>
@@ -6800,7 +7043,7 @@
           <v:shape id="_x0000_i1025" type="#_x0000_t75" style="width:51.75pt;height:15.75pt" o:ole="">
             <v:imagedata r:id="rId16" o:title=""/>
           </v:shape>
-          <o:OLEObject Type="Embed" ProgID="Equation.3" ShapeID="_x0000_i1025" DrawAspect="Content" ObjectID="_1443281007" r:id="rId17"/>
+          <o:OLEObject Type="Embed" ProgID="Equation.3" ShapeID="_x0000_i1025" DrawAspect="Content" ObjectID="_1443447327" r:id="rId17"/>
         </w:object>
       </w:r>
       <w:r>
@@ -6819,61 +7062,48 @@
       <w:r>
         <w:fldChar w:fldCharType="end"/>
       </w:r>
+      <w:fldSimple w:instr=" SEQ eq \* MERGEFORMAT ">
+        <w:r>
+          <w:rPr>
+            <w:noProof/>
+          </w:rPr>
+          <w:t>1</w:t>
+        </w:r>
+      </w:fldSimple>
+      <w:r>
+        <w:t>)</w:t>
+      </w:r>
+      <w:bookmarkEnd w:id="28"/>
+    </w:p>
+    <w:p>
+      <w:r>
+        <w:t>We can see in Equation </w:t>
+      </w:r>
       <w:r>
         <w:fldChar w:fldCharType="begin"/>
       </w:r>
       <w:r>
-        <w:instrText xml:space="preserve"> SEQ eq \* MERGEFORMAT </w:instrText>
+        <w:instrText xml:space="preserve"> REF equation_001 \h </w:instrText>
       </w:r>
       <w:r>
         <w:fldChar w:fldCharType="separate"/>
       </w:r>
       <w:r>
+        <w:t>(</w:t>
+      </w:r>
+      <w:r>
         <w:rPr>
           <w:noProof/>
         </w:rPr>
         <w:t>1</w:t>
       </w:r>
       <w:r>
-        <w:rPr>
-          <w:noProof/>
-        </w:rPr>
+        <w:t>)</w:t>
+      </w:r>
+      <w:r>
         <w:fldChar w:fldCharType="end"/>
       </w:r>
       <w:r>
-        <w:t>)</w:t>
-      </w:r>
-      <w:bookmarkEnd w:id="28"/>
-    </w:p>
-    <w:p>
-      <w:r>
-        <w:t>We can see in Equation </w:t>
-      </w:r>
-      <w:r>
-        <w:fldChar w:fldCharType="begin"/>
-      </w:r>
-      <w:r>
-        <w:instrText xml:space="preserve"> REF equation_001 \h </w:instrText>
-      </w:r>
-      <w:r>
-        <w:fldChar w:fldCharType="separate"/>
-      </w:r>
-      <w:r>
-        <w:t>(</w:t>
-      </w:r>
-      <w:r>
-        <w:rPr>
-          <w:noProof/>
-        </w:rPr>
-        <w:t>1</w:t>
-      </w:r>
-      <w:r>
-        <w:t>)</w:t>
-      </w:r>
-      <w:r>
-        <w:fldChar w:fldCharType="end"/>
-      </w:r>
-      <w:r>
         <w:t xml:space="preserve"> </w:t>
       </w:r>
       <w:r>
@@ -6924,6 +7154,7 @@
     </w:p>
     <w:p>
       <w:r>
+        <w:lastRenderedPageBreak/>
         <w:t>Some interesting text goes here… Some interesting text goes here… Some interesting text goes here… Some interesting text goes here… Some interesting text goes here… Some interesting text goes here… Some interesting text goes here… Some interesting text goes here… Some interesting text goes here… Some interesting text goes here… Some interesting text goes here… Some interesting text goes here… Some interesting text goes here… Some interesting text goes here… Some interesting text goes here… Some interesting text goes here… Some interesting text goes here… Some interesting text goes here… Some interesting text goes here… Some interesting text goes here…</w:t>
       </w:r>
     </w:p>
@@ -6939,11 +7170,7 @@
     </w:p>
     <w:p>
       <w:r>
-        <w:t xml:space="preserve">We will go through a formal software design process in class. You can use most of this material for your software </w:t>
-      </w:r>
-      <w:r>
-        <w:lastRenderedPageBreak/>
-        <w:t>design. More details will be given on this during classroom lectures.</w:t>
+        <w:t>We will go through a formal software design process in class. You can use most of this material for your software design. More details will be given on this during classroom lectures.</w:t>
       </w:r>
     </w:p>
     <w:p>
@@ -7087,8 +7314,17 @@
           <w:sz w:val="20"/>
         </w:rPr>
       </w:pPr>
-      <w:r>
-        <w:t>for Cool Things, and Dr. I.M. Smart of XYZ for their continued support and feedback regarding this project. We also acknowledge the National Science Foundation for its funding of this project, which enables many useful on-line documents to be developed. Mr. Doe’s interactions have helped us add features to the system, some of which make this system very unique compared to other systems. Say a few more good things.</w:t>
+      <w:proofErr w:type="gramStart"/>
+      <w:r>
+        <w:t>for</w:t>
+      </w:r>
+      <w:proofErr w:type="gramEnd"/>
+      <w:r>
+        <w:t xml:space="preserve"> Cool Things, and Dr. I.M. Smart of XYZ for their continued support and feedback regarding this </w:t>
+      </w:r>
+      <w:r>
+        <w:lastRenderedPageBreak/>
+        <w:t>project. We also acknowledge the National Science Foundation for its funding of this project, which enables many useful on-line documents to be developed. Mr. Doe’s interactions have helped us add features to the system, some of which make this system very unique compared to other systems. Say a few more good things.</w:t>
       </w:r>
     </w:p>
     <w:p>
@@ -7132,11 +7368,31 @@
         <w:pStyle w:val="SDReference"/>
       </w:pPr>
       <w:r>
-        <w:t xml:space="preserve">Anderson, A. K., Christoff, K., Panitz, D., De Rosa, E., &amp; Gabrieli, J. D. E. (2003). Neural correlates of </w:t>
-      </w:r>
-      <w:r>
-        <w:lastRenderedPageBreak/>
-        <w:t xml:space="preserve">the automatic processing of threat facial signals. </w:t>
+        <w:t xml:space="preserve">Anderson, A. K., </w:t>
+      </w:r>
+      <w:proofErr w:type="spellStart"/>
+      <w:r>
+        <w:t>Christoff</w:t>
+      </w:r>
+      <w:proofErr w:type="spellEnd"/>
+      <w:r>
+        <w:t xml:space="preserve">, K., </w:t>
+      </w:r>
+      <w:proofErr w:type="spellStart"/>
+      <w:r>
+        <w:t>Panitz</w:t>
+      </w:r>
+      <w:proofErr w:type="spellEnd"/>
+      <w:r>
+        <w:t xml:space="preserve">, D., De Rosa, E., &amp; </w:t>
+      </w:r>
+      <w:proofErr w:type="spellStart"/>
+      <w:r>
+        <w:t>Gabrieli</w:t>
+      </w:r>
+      <w:proofErr w:type="spellEnd"/>
+      <w:r>
+        <w:t xml:space="preserve">, J. D. E. (2003). Neural correlates of the automatic processing of threat facial signals. </w:t>
       </w:r>
       <w:r>
         <w:rPr>
@@ -7164,18 +7420,25 @@
       <w:pPr>
         <w:pStyle w:val="SDReference"/>
       </w:pPr>
-      <w:r>
-        <w:t>Armony, J. L., &amp; Dolan, R. J. (2002). Modulation of spatial attention by fear-conditioned stimuli: An event-related</w:t>
+      <w:proofErr w:type="spellStart"/>
+      <w:r>
+        <w:t>Armony</w:t>
+      </w:r>
+      <w:proofErr w:type="spellEnd"/>
+      <w:r>
+        <w:t>, J. L., &amp; Dolan, R. J. (2002). Modulation of spatial attention by fear-conditioned stimuli: An event-related</w:t>
       </w:r>
       <w:r>
         <w:t xml:space="preserve"> fMRI study. </w:t>
       </w:r>
+      <w:proofErr w:type="spellStart"/>
       <w:r>
         <w:rPr>
           <w:i/>
         </w:rPr>
         <w:t>Neuropsychologia</w:t>
       </w:r>
+      <w:proofErr w:type="spellEnd"/>
       <w:r>
         <w:t xml:space="preserve">, </w:t>
       </w:r>
@@ -7522,7 +7785,7 @@
         <w:rStyle w:val="PageNumber"/>
         <w:noProof/>
       </w:rPr>
-      <w:t>10</w:t>
+      <w:t>3</w:t>
     </w:r>
     <w:r>
       <w:rPr>

</xml_diff>

<commit_message>
I have added some material for design and implementation challenges as well as implications of project sucess.
I have also compile all of material added to the design document in another version titled PCG_Design_Doc_Draft_10_18.docx.  This version does NOT contain all the "suggestions" that were in the original template
</commit_message>
<xml_diff>
--- a/Documents/Design Document/ENGR4196 Design Document(1).docx
+++ b/Documents/Design Document/ENGR4196 Design Document(1).docx
@@ -4608,9 +4608,6 @@
       <w:bookmarkEnd w:id="9"/>
     </w:p>
     <w:p>
-      <w:pPr>
-        <w:ind w:firstLine="720"/>
-      </w:pPr>
       <w:r>
         <w:t xml:space="preserve">With the </w:t>
       </w:r>
@@ -4700,9 +4697,6 @@
       </w:r>
     </w:p>
     <w:p>
-      <w:pPr>
-        <w:ind w:firstLine="720"/>
-      </w:pPr>
       <w:r>
         <w:t xml:space="preserve">Upon simulating and testing the modem we expect on developing a robust demodulation </w:t>
       </w:r>
@@ -4814,6 +4808,102 @@
     </w:p>
     <w:p>
       <w:pPr>
+        <w:pStyle w:val="ListParagraph"/>
+        <w:numPr>
+          <w:ilvl w:val="0"/>
+          <w:numId w:val="10"/>
+        </w:numPr>
+        <w:spacing w:before="120"/>
+        <w:jc w:val="left"/>
+      </w:pPr>
+      <w:r>
+        <w:t>Help readers understand the</w:t>
+      </w:r>
+      <w:r>
+        <w:t xml:space="preserve"> significance</w:t>
+      </w:r>
+      <w:r>
+        <w:t xml:space="preserve"> of the problem.</w:t>
+      </w:r>
+    </w:p>
+    <w:p>
+      <w:pPr>
+        <w:pStyle w:val="ListParagraph"/>
+        <w:numPr>
+          <w:ilvl w:val="0"/>
+          <w:numId w:val="10"/>
+        </w:numPr>
+        <w:spacing w:before="120"/>
+        <w:jc w:val="left"/>
+      </w:pPr>
+      <w:r>
+        <w:lastRenderedPageBreak/>
+        <w:t>In addition to a technological history</w:t>
+      </w:r>
+      <w:r>
+        <w:t xml:space="preserve">, </w:t>
+      </w:r>
+      <w:r>
+        <w:t>include relevant societal, ecological, and other factors that will affect your choice of a proposed design solution</w:t>
+      </w:r>
+      <w:r>
+        <w:t>.</w:t>
+      </w:r>
+    </w:p>
+    <w:p>
+      <w:pPr>
+        <w:pStyle w:val="ListParagraph"/>
+        <w:numPr>
+          <w:ilvl w:val="0"/>
+          <w:numId w:val="10"/>
+        </w:numPr>
+        <w:spacing w:before="120"/>
+        <w:jc w:val="left"/>
+      </w:pPr>
+      <w:r>
+        <w:t xml:space="preserve">Explain if and how </w:t>
+      </w:r>
+      <w:r>
+        <w:t xml:space="preserve">your </w:t>
+      </w:r>
+      <w:r>
+        <w:t>project seeks a solution that differs from what is currently available.</w:t>
+      </w:r>
+    </w:p>
+    <w:p>
+      <w:pPr>
+        <w:pStyle w:val="ListParagraph"/>
+        <w:numPr>
+          <w:ilvl w:val="0"/>
+          <w:numId w:val="10"/>
+        </w:numPr>
+        <w:spacing w:before="120"/>
+        <w:jc w:val="left"/>
+      </w:pPr>
+      <w:r>
+        <w:t>If applicable, p</w:t>
+      </w:r>
+      <w:r>
+        <w:t>rovide</w:t>
+      </w:r>
+      <w:r>
+        <w:t xml:space="preserve"> a market analysis (size, revenues, price</w:t>
+      </w:r>
+      <w:r>
+        <w:t>, etc.</w:t>
+      </w:r>
+      <w:r>
+        <w:t>) and competitive product analysis</w:t>
+      </w:r>
+      <w:r>
+        <w:t>.</w:t>
+      </w:r>
+      <w:r>
+        <w:t xml:space="preserve"> </w:t>
+      </w:r>
+    </w:p>
+    <w:p>
+      <w:pPr>
         <w:rPr>
           <w:b/>
           <w:color w:val="FF0000"/>
@@ -4827,6 +4917,87 @@
         </w:rPr>
         <w:t>TODO: Introduce our modem and find info for typical baseband modems</w:t>
       </w:r>
+    </w:p>
+    <w:p>
+      <w:pPr>
+        <w:widowControl/>
+        <w:overflowPunct/>
+        <w:autoSpaceDE/>
+        <w:autoSpaceDN/>
+        <w:adjustRightInd/>
+        <w:spacing w:after="0"/>
+        <w:textAlignment w:val="auto"/>
+        <w:rPr>
+          <w:color w:val="000000"/>
+          <w:szCs w:val="24"/>
+        </w:rPr>
+      </w:pPr>
+      <w:r>
+        <w:rPr>
+          <w:color w:val="000000"/>
+          <w:szCs w:val="24"/>
+        </w:rPr>
+        <w:t>In the mid - 1900's the combined effort of the missiles and wireless communication has brought to us the technology that we now call satellites. The development done in wireless communication and controls engineering has enabled engineers to use satellites for a wide range of applications, and essentially provides an economical advantage compare to the conventional wired communication. The use of satellites has been the essence of several innovative technologies in less than 30 years, satellites have been applied for relaying digital information across the earth and also has been used for to provide information directly an individual using appropriate antennas in term of size. Those two applications of the satellites accounted for a total of 35 billion dollars in 2000 [1], and is a number that is still increasing due to the numerous applications of digital communications.</w:t>
+      </w:r>
+    </w:p>
+    <w:p>
+      <w:pPr>
+        <w:widowControl/>
+        <w:overflowPunct/>
+        <w:autoSpaceDE/>
+        <w:autoSpaceDN/>
+        <w:adjustRightInd/>
+        <w:spacing w:after="0"/>
+        <w:textAlignment w:val="auto"/>
+        <w:rPr>
+          <w:color w:val="000000"/>
+          <w:szCs w:val="24"/>
+        </w:rPr>
+      </w:pPr>
+      <w:r>
+        <w:rPr>
+          <w:color w:val="000000"/>
+          <w:szCs w:val="24"/>
+        </w:rPr>
+        <w:t> </w:t>
+      </w:r>
+    </w:p>
+    <w:p>
+      <w:pPr>
+        <w:widowControl/>
+        <w:overflowPunct/>
+        <w:autoSpaceDE/>
+        <w:autoSpaceDN/>
+        <w:adjustRightInd/>
+        <w:spacing w:after="0"/>
+        <w:textAlignment w:val="auto"/>
+        <w:rPr>
+          <w:color w:val="000000"/>
+          <w:szCs w:val="24"/>
+        </w:rPr>
+      </w:pPr>
+      <w:r>
+        <w:rPr>
+          <w:color w:val="000000"/>
+          <w:szCs w:val="24"/>
+        </w:rPr>
+        <w:t>Amateur Radio operators have also slowly followed the trend of satellites for communication purposes. Although their vantage point in terms of bandwidth and also orbits, Amateur Radio operators have used Low-Earth Orbiting satellites ( Find altitude) to develop several applications which consist of the Slow-Scan Television, Automatic Packet Reporting System for weather reports and telemetry and several others organized by Radio Amateur Satellite Corporation (AMSAT.) The communication between the satellite and the earth stations is established through the modulation of a carrier signal with the desired digital data, several modulation schemes have researched, the dominant ones are the Amplitude modulation, Frequency modulation and finally the Phase modulation, where in each of the those modulation the amplitude A, frequency f and phase \theta of equation # are modulated to represent the digital information. The phase modulation technic is the most effective modulation scheme for establishing a communication with spatial vehicles such as satellites, a very popular usage of the phase modulation is for Global Positioning Systems (GPS) which through the use of a complicated Phase Shift Keying method, the positions are obtained for by stationary or moving receivers.</w:t>
+      </w:r>
+    </w:p>
+    <w:p>
+      <w:pPr>
+        <w:widowControl/>
+        <w:overflowPunct/>
+        <w:autoSpaceDE/>
+        <w:autoSpaceDN/>
+        <w:adjustRightInd/>
+        <w:spacing w:after="0"/>
+        <w:textAlignment w:val="auto"/>
+        <w:rPr>
+          <w:color w:val="000000"/>
+          <w:szCs w:val="24"/>
+        </w:rPr>
+      </w:pPr>
     </w:p>
     <w:p>
       <w:pPr>
@@ -4839,18 +5010,18 @@
         <w:ind w:firstLine="720"/>
         <w:textAlignment w:val="auto"/>
         <w:rPr>
+          <w:b/>
           <w:color w:val="000000"/>
-          <w:sz w:val="24"/>
           <w:szCs w:val="24"/>
         </w:rPr>
       </w:pPr>
       <w:r>
         <w:rPr>
+          <w:b/>
           <w:color w:val="000000"/>
-          <w:sz w:val="24"/>
           <w:szCs w:val="24"/>
         </w:rPr>
-        <w:t>In the mid - 1900's the combined effort of the missiles and wireless communication has brought to us the technology that we now call satellites. The development done in wireless communication and controls engineering has enabled engineers to use satellites for a wide range of applications, and essentially provides an economical advantage compare to the conventional wired communication. The use of satellites has been the essence of several innovative technologies in less than 30 years, satellites have been applied for relaying digital information across the earth and also has been used for to provide information directly an individual using appropriate antennas in term of size. Those two applications of the satellites accounted for a total of 35 billion dollars in 2000 [1], and is a number that is still increasing due to the numerous applications of digital communications.</w:t>
+        <w:t>This is where you need to talk about the baseband modems</w:t>
       </w:r>
     </w:p>
     <w:p>
@@ -4863,75 +5034,19 @@
         <w:spacing w:after="0"/>
         <w:textAlignment w:val="auto"/>
         <w:rPr>
+          <w:b/>
           <w:color w:val="000000"/>
-          <w:sz w:val="24"/>
           <w:szCs w:val="24"/>
         </w:rPr>
       </w:pPr>
       <w:r>
         <w:rPr>
+          <w:b/>
           <w:color w:val="000000"/>
-          <w:sz w:val="24"/>
           <w:szCs w:val="24"/>
         </w:rPr>
-        <w:t> </w:t>
-      </w:r>
-    </w:p>
-    <w:p>
-      <w:pPr>
-        <w:widowControl/>
-        <w:overflowPunct/>
-        <w:autoSpaceDE/>
-        <w:autoSpaceDN/>
-        <w:adjustRightInd/>
-        <w:spacing w:after="0"/>
-        <w:ind w:firstLine="720"/>
-        <w:textAlignment w:val="auto"/>
-        <w:rPr>
-          <w:color w:val="000000"/>
-          <w:sz w:val="24"/>
-          <w:szCs w:val="24"/>
-        </w:rPr>
-      </w:pPr>
-      <w:r>
-        <w:rPr>
-          <w:color w:val="000000"/>
-          <w:sz w:val="24"/>
-          <w:szCs w:val="24"/>
-        </w:rPr>
-        <w:t>Amateur Radio operators have also slowly followed the trend of satellites for communication purposes. Although their vantage point in terms of bandwidth and also orbits, Amateur Radio operators have used Low-Earth Orbiting satellites ( Find altitude) to develop several applications which consist of the Slow-Scan Television, Automatic Packet Reporting System for weather reports and telemetry and several others organized by Radio Amateur Satellite Corporation (AMSAT.) The communication between the satellite and the earth stations is established through the modulation of a carrier signal with the desired digital data, several modulation schemes have researched, the dominant ones are the Amplitude modulation, Frequency modulation and finally the Phase modulation, where in each of the those modulation the amplitude A, f</w:t>
-      </w:r>
-      <w:r>
-        <w:rPr>
-          <w:color w:val="000000"/>
-          <w:sz w:val="24"/>
-          <w:szCs w:val="24"/>
-        </w:rPr>
-        <w:t>requency f and phase \theta of</w:t>
-      </w:r>
-      <w:r>
-        <w:rPr>
-          <w:color w:val="000000"/>
-          <w:sz w:val="24"/>
-          <w:szCs w:val="24"/>
-        </w:rPr>
-        <w:t xml:space="preserve"> equation # are modulated to represent the digital information. The phase modulation technic is the most effective modulation scheme for establish</w:t>
-      </w:r>
-      <w:r>
-        <w:rPr>
-          <w:color w:val="000000"/>
-          <w:sz w:val="24"/>
-          <w:szCs w:val="24"/>
-        </w:rPr>
-        <w:t>ing</w:t>
-      </w:r>
-      <w:r>
-        <w:rPr>
-          <w:color w:val="000000"/>
-          <w:sz w:val="24"/>
-          <w:szCs w:val="24"/>
-        </w:rPr>
-        <w:t xml:space="preserve"> a communication with spatial vehicles such as satellites, a very popular usage of the phase modulation is for Global Positioning Systems (GPS) which through the use of a complicated Phase Shift Keying method, the positions are obtained for by stationary or moving receivers.</w:t>
+        <w:tab/>
+        <w:t>Try to see what they do for GPS</w:t>
       </w:r>
     </w:p>
     <w:p>
@@ -4944,11 +5059,20 @@
         <w:spacing w:after="0"/>
         <w:textAlignment w:val="auto"/>
         <w:rPr>
+          <w:b/>
           <w:color w:val="000000"/>
-          <w:sz w:val="24"/>
           <w:szCs w:val="24"/>
         </w:rPr>
       </w:pPr>
+      <w:r>
+        <w:rPr>
+          <w:b/>
+          <w:color w:val="000000"/>
+          <w:szCs w:val="24"/>
+        </w:rPr>
+        <w:tab/>
+        <w:t>Talk about the advantages of BPSK over others</w:t>
+      </w:r>
     </w:p>
     <w:p>
       <w:pPr>
@@ -4962,7 +5086,6 @@
         <w:rPr>
           <w:b/>
           <w:color w:val="000000"/>
-          <w:sz w:val="24"/>
           <w:szCs w:val="24"/>
         </w:rPr>
       </w:pPr>
@@ -4970,10 +5093,10 @@
         <w:rPr>
           <w:b/>
           <w:color w:val="000000"/>
-          <w:sz w:val="24"/>
           <w:szCs w:val="24"/>
         </w:rPr>
-        <w:t>This is where you need to talk about the baseband modems</w:t>
+        <w:tab/>
+        <w:t>Look at old models implementation in analog that would be John’s design</w:t>
       </w:r>
     </w:p>
     <w:p>
@@ -4986,22 +5109,10 @@
         <w:spacing w:after="0"/>
         <w:textAlignment w:val="auto"/>
         <w:rPr>
-          <w:b/>
           <w:color w:val="000000"/>
-          <w:sz w:val="24"/>
           <w:szCs w:val="24"/>
         </w:rPr>
       </w:pPr>
-      <w:r>
-        <w:rPr>
-          <w:b/>
-          <w:color w:val="000000"/>
-          <w:sz w:val="24"/>
-          <w:szCs w:val="24"/>
-        </w:rPr>
-        <w:tab/>
-        <w:t>Try to see what they do for GPS</w:t>
-      </w:r>
     </w:p>
     <w:p>
       <w:pPr>
@@ -5013,21 +5124,32 @@
         <w:spacing w:after="0"/>
         <w:textAlignment w:val="auto"/>
         <w:rPr>
-          <w:b/>
           <w:color w:val="000000"/>
-          <w:sz w:val="24"/>
           <w:szCs w:val="24"/>
         </w:rPr>
       </w:pPr>
       <w:r>
         <w:rPr>
-          <w:b/>
           <w:color w:val="000000"/>
-          <w:sz w:val="24"/>
           <w:szCs w:val="24"/>
         </w:rPr>
-        <w:tab/>
-        <w:t>Talk about the advantages of BPSK over others</w:t>
+        <w:t xml:space="preserve">With the benefits of BPSK modulations, amateur radio operators have taken the advantage of BPSK’s robustness against the effects of Doppler shift. Since BPSK has been a fairly new modulation scheme, in contrast to amplitude and frequency modulation, most amateur radio operators did not own the hardware compliable for the communication. One of the designs that has allowed the implementation of BPSK communication in early 90’s is described by John </w:t>
+      </w:r>
+      <w:proofErr w:type="spellStart"/>
+      <w:r>
+        <w:rPr>
+          <w:color w:val="000000"/>
+          <w:szCs w:val="24"/>
+        </w:rPr>
+        <w:t>Magliacane</w:t>
+      </w:r>
+      <w:proofErr w:type="spellEnd"/>
+      <w:r>
+        <w:rPr>
+          <w:color w:val="000000"/>
+          <w:szCs w:val="24"/>
+        </w:rPr>
+        <w:t xml:space="preserve"> who in 1993 implemented a 1200bit/s modem for PACSAT communication [3]. The modem was a breakthrough design for amateur radio operators which has encouraged radio operators, including the PGC to implement modern satellite communication using BPSK modulation scheme.</w:t>
       </w:r>
     </w:p>
     <w:p>
@@ -5040,22 +5162,10 @@
         <w:spacing w:after="0"/>
         <w:textAlignment w:val="auto"/>
         <w:rPr>
-          <w:b/>
           <w:color w:val="000000"/>
-          <w:sz w:val="24"/>
           <w:szCs w:val="24"/>
         </w:rPr>
       </w:pPr>
-      <w:r>
-        <w:rPr>
-          <w:b/>
-          <w:color w:val="000000"/>
-          <w:sz w:val="24"/>
-          <w:szCs w:val="24"/>
-        </w:rPr>
-        <w:tab/>
-        <w:t>Look at old models implementation in analog that would be John’s design</w:t>
-      </w:r>
     </w:p>
     <w:p>
       <w:pPr>
@@ -5068,84 +5178,15 @@
         <w:textAlignment w:val="auto"/>
         <w:rPr>
           <w:color w:val="000000"/>
-          <w:sz w:val="24"/>
           <w:szCs w:val="24"/>
         </w:rPr>
       </w:pPr>
       <w:r>
         <w:rPr>
           <w:color w:val="000000"/>
-          <w:sz w:val="24"/>
           <w:szCs w:val="24"/>
         </w:rPr>
-        <w:t> </w:t>
-      </w:r>
-      <w:r>
-        <w:rPr>
-          <w:color w:val="000000"/>
-          <w:sz w:val="24"/>
-          <w:szCs w:val="24"/>
-        </w:rPr>
-        <w:tab/>
-        <w:t xml:space="preserve">With the benefits of BPSK </w:t>
-      </w:r>
-      <w:r>
-        <w:rPr>
-          <w:color w:val="000000"/>
-          <w:sz w:val="24"/>
-          <w:szCs w:val="24"/>
-        </w:rPr>
-        <w:t xml:space="preserve">modulations, amateur radio operators have taken the advantage of BPSK’s robustness against the effects of Doppler shift. Since BPSK has been a fairly new modulation scheme, in contrast to amplitude and frequency modulation, most amateur radio operators did not own the hardware compliable for the communication. </w:t>
-      </w:r>
-      <w:r>
-        <w:rPr>
-          <w:color w:val="000000"/>
-          <w:sz w:val="24"/>
-          <w:szCs w:val="24"/>
-        </w:rPr>
-        <w:t xml:space="preserve">One of the designs that has allowed the implementation of </w:t>
-      </w:r>
-      <w:r>
-        <w:rPr>
-          <w:color w:val="000000"/>
-          <w:sz w:val="24"/>
-          <w:szCs w:val="24"/>
-        </w:rPr>
-        <w:t xml:space="preserve">BPSK communication in early 90’s is described by John </w:t>
-      </w:r>
-      <w:proofErr w:type="spellStart"/>
-      <w:r>
-        <w:rPr>
-          <w:color w:val="000000"/>
-          <w:sz w:val="24"/>
-          <w:szCs w:val="24"/>
-        </w:rPr>
-        <w:t>Magliacane</w:t>
-      </w:r>
-      <w:proofErr w:type="spellEnd"/>
-      <w:r>
-        <w:rPr>
-          <w:color w:val="000000"/>
-          <w:sz w:val="24"/>
-          <w:szCs w:val="24"/>
-        </w:rPr>
-        <w:t xml:space="preserve"> who in 1993 implemented a 1200bit/s modem for PACSAT communication</w:t>
-      </w:r>
-      <w:r>
-        <w:rPr>
-          <w:color w:val="000000"/>
-          <w:sz w:val="24"/>
-          <w:szCs w:val="24"/>
-        </w:rPr>
-        <w:t xml:space="preserve"> [3]</w:t>
-      </w:r>
-      <w:r>
-        <w:rPr>
-          <w:color w:val="000000"/>
-          <w:sz w:val="24"/>
-          <w:szCs w:val="24"/>
-        </w:rPr>
-        <w:t>. The modem was a breakthrough design for amateur radio operators which has encouraged radio operators, including the PGC to implement modern satellite communication using BPSK modulation scheme.</w:t>
+        <w:t>Regarding the cost of owning an active amateur satellite station is assumed to be an expensive but on the other hand, it could be affordable to be equipped with a station. A current operator Steve Primer has published the adequacy of having a radio satellite station and listed the cost of setting such station to range between $150-3000, where the cost would include Yagi antennas, an azimuth and elevator rotator (AZ\EL Rotator) which is an essential equipment to follow the position of the satellite, a VHF/UHF transceiver, and finally a receiver amplifier and pre-amplifier [2].</w:t>
       </w:r>
     </w:p>
     <w:p>
@@ -5159,50 +5200,15 @@
         <w:textAlignment w:val="auto"/>
         <w:rPr>
           <w:color w:val="000000"/>
-          <w:sz w:val="24"/>
           <w:szCs w:val="24"/>
         </w:rPr>
       </w:pPr>
-    </w:p>
-    <w:p>
-      <w:pPr>
-        <w:widowControl/>
-        <w:overflowPunct/>
-        <w:autoSpaceDE/>
-        <w:autoSpaceDN/>
-        <w:adjustRightInd/>
-        <w:spacing w:after="0"/>
-        <w:ind w:firstLine="720"/>
-        <w:textAlignment w:val="auto"/>
+      <w:r>
         <w:rPr>
           <w:color w:val="000000"/>
-          <w:sz w:val="24"/>
           <w:szCs w:val="24"/>
         </w:rPr>
-      </w:pPr>
-      <w:r>
-        <w:rPr>
-          <w:color w:val="000000"/>
-          <w:sz w:val="24"/>
-          <w:szCs w:val="24"/>
-        </w:rPr>
-        <w:t>Regarding the cost of owning an active amateur satellite station is assumed to be an expensive but on the other hand, it could be affordable to be equipped with a station. A current operator Steve Primer has published the adequacy of having a radio satellite station and listed the cost of setting such station to range between $150-3000, where the cost would include Yagi antennas, an azimuth and elevator rotator (AZ\EL Rotator) which is an essential equipment to follow the position of the satellite, a VHF/UHF transceiver, and finally a receiver amplifier and pre-amplifier</w:t>
-      </w:r>
-      <w:r>
-        <w:rPr>
-          <w:color w:val="000000"/>
-          <w:sz w:val="24"/>
-          <w:szCs w:val="24"/>
-        </w:rPr>
-        <w:t xml:space="preserve"> </w:t>
-      </w:r>
-      <w:r>
-        <w:rPr>
-          <w:color w:val="000000"/>
-          <w:sz w:val="24"/>
-          <w:szCs w:val="24"/>
-        </w:rPr>
-        <w:t>[2].</w:t>
+        <w:t> </w:t>
       </w:r>
     </w:p>
     <w:p>
@@ -5216,136 +5222,16 @@
         <w:textAlignment w:val="auto"/>
         <w:rPr>
           <w:color w:val="000000"/>
-          <w:sz w:val="24"/>
           <w:szCs w:val="24"/>
         </w:rPr>
       </w:pPr>
       <w:r>
         <w:rPr>
           <w:color w:val="000000"/>
-          <w:sz w:val="24"/>
           <w:szCs w:val="24"/>
         </w:rPr>
-        <w:t> </w:t>
-      </w:r>
-    </w:p>
-    <w:p>
-      <w:pPr>
-        <w:widowControl/>
-        <w:overflowPunct/>
-        <w:autoSpaceDE/>
-        <w:autoSpaceDN/>
-        <w:adjustRightInd/>
-        <w:spacing w:after="0"/>
-        <w:textAlignment w:val="auto"/>
-        <w:rPr>
-          <w:color w:val="000000"/>
-          <w:sz w:val="24"/>
-          <w:szCs w:val="24"/>
-        </w:rPr>
-      </w:pPr>
-      <w:r>
-        <w:rPr>
-          <w:color w:val="000000"/>
-          <w:sz w:val="24"/>
-          <w:szCs w:val="24"/>
-        </w:rPr>
+        <w:lastRenderedPageBreak/>
         <w:t>With the commitment of several operators, amateur radio satellites have played a very important role to the community during natural disasters. In the events of disasters similar to Katrina in Louisiana and Sandy in East Coast, amateur radio operators have benevolently used their station to communicate distress messages.</w:t>
-      </w:r>
-    </w:p>
-    <w:p>
-      <w:pPr>
-        <w:pStyle w:val="ListParagraph"/>
-        <w:numPr>
-          <w:ilvl w:val="0"/>
-          <w:numId w:val="10"/>
-        </w:numPr>
-        <w:spacing w:before="120"/>
-        <w:jc w:val="left"/>
-      </w:pPr>
-      <w:r>
-        <w:t>Help readers understand the</w:t>
-      </w:r>
-      <w:r>
-        <w:t xml:space="preserve"> significance</w:t>
-      </w:r>
-      <w:r>
-        <w:t xml:space="preserve"> of the problem.</w:t>
-      </w:r>
-    </w:p>
-    <w:p>
-      <w:pPr>
-        <w:pStyle w:val="ListParagraph"/>
-        <w:numPr>
-          <w:ilvl w:val="0"/>
-          <w:numId w:val="10"/>
-        </w:numPr>
-        <w:spacing w:before="120"/>
-        <w:jc w:val="left"/>
-      </w:pPr>
-      <w:r>
-        <w:t>In addition to a technological history</w:t>
-      </w:r>
-      <w:r>
-        <w:t xml:space="preserve">, </w:t>
-      </w:r>
-      <w:r>
-        <w:t>include relevant societal, ecological, and other factors that will affect your choice of a proposed design solution</w:t>
-      </w:r>
-      <w:r>
-        <w:t>.</w:t>
-      </w:r>
-    </w:p>
-    <w:p>
-      <w:pPr>
-        <w:pStyle w:val="ListParagraph"/>
-        <w:numPr>
-          <w:ilvl w:val="0"/>
-          <w:numId w:val="10"/>
-        </w:numPr>
-        <w:spacing w:before="120"/>
-        <w:jc w:val="left"/>
-      </w:pPr>
-      <w:r>
-        <w:t xml:space="preserve">Explain if and how </w:t>
-      </w:r>
-      <w:r>
-        <w:t xml:space="preserve">your </w:t>
-      </w:r>
-      <w:r>
-        <w:t>project seeks a solution that differs from what is currently available.</w:t>
-      </w:r>
-    </w:p>
-    <w:p>
-      <w:pPr>
-        <w:pStyle w:val="ListParagraph"/>
-        <w:numPr>
-          <w:ilvl w:val="0"/>
-          <w:numId w:val="10"/>
-        </w:numPr>
-        <w:spacing w:before="120"/>
-        <w:jc w:val="left"/>
-      </w:pPr>
-      <w:r>
-        <w:t>If applicable, p</w:t>
-      </w:r>
-      <w:r>
-        <w:t>rovide</w:t>
-      </w:r>
-      <w:r>
-        <w:t xml:space="preserve"> a market analysis (size, revenues, price</w:t>
-      </w:r>
-      <w:r>
-        <w:t>, etc.</w:t>
-      </w:r>
-      <w:r>
-        <w:t>) and competitive product analysis</w:t>
-      </w:r>
-      <w:r>
-        <w:t>.</w:t>
-      </w:r>
-      <w:r>
-        <w:t xml:space="preserve"> </w:t>
       </w:r>
     </w:p>
     <w:p>
@@ -5361,7 +5247,6 @@
       <w:bookmarkStart w:id="13" w:name="_Toc307865988"/>
       <w:bookmarkEnd w:id="12"/>
       <w:r>
-        <w:lastRenderedPageBreak/>
         <w:t>Candidate Solutions</w:t>
       </w:r>
       <w:bookmarkEnd w:id="13"/>
@@ -5556,34 +5441,34 @@
         <w:t>The design of any modem require</w:t>
       </w:r>
       <w:r>
-        <w:t xml:space="preserve">s two fundamental components, the modulator and </w:t>
-      </w:r>
-      <w:r>
-        <w:t>demodulator.  The modulator’s take</w:t>
-      </w:r>
-      <w:r>
-        <w:t>s</w:t>
-      </w:r>
-      <w:r>
-        <w:t xml:space="preserve"> baseband data and either source encode</w:t>
-      </w:r>
-      <w:r>
-        <w:t>s</w:t>
-      </w:r>
-      <w:r>
-        <w:t xml:space="preserve"> it or </w:t>
-      </w:r>
-      <w:r>
-        <w:t xml:space="preserve">it </w:t>
-      </w:r>
-      <w:r>
-        <w:t>translate</w:t>
-      </w:r>
-      <w:r>
-        <w:t>s</w:t>
-      </w:r>
-      <w:r>
-        <w:t xml:space="preserve"> the baseband data to </w:t>
+        <w:t xml:space="preserve">s two fundamental components, </w:t>
+      </w:r>
+      <w:r>
+        <w:t>a</w:t>
+      </w:r>
+      <w:r>
+        <w:t xml:space="preserve"> modulator and </w:t>
+      </w:r>
+      <w:r>
+        <w:t>demodulator.  The modulator is responsible for taking</w:t>
+      </w:r>
+      <w:r>
+        <w:t xml:space="preserve"> baseba</w:t>
+      </w:r>
+      <w:r>
+        <w:t>nd data and either source encoding</w:t>
+      </w:r>
+      <w:r>
+        <w:t xml:space="preserve"> it</w:t>
+      </w:r>
+      <w:r>
+        <w:t>,</w:t>
+      </w:r>
+      <w:r>
+        <w:t xml:space="preserve"> or translat</w:t>
+      </w:r>
+      <w:r>
+        <w:t xml:space="preserve">ing it </w:t>
       </w:r>
       <w:proofErr w:type="spellStart"/>
       <w:r>
@@ -5591,19 +5476,43 @@
       </w:r>
       <w:proofErr w:type="spellEnd"/>
       <w:r>
-        <w:t xml:space="preserve"> levels</w:t>
-      </w:r>
-      <w:r>
-        <w:t xml:space="preserve"> required for </w:t>
+        <w:t xml:space="preserve"> levels </w:t>
+      </w:r>
+      <w:r>
+        <w:t>necessary</w:t>
+      </w:r>
+      <w:r>
+        <w:t xml:space="preserve"> for </w:t>
       </w:r>
       <w:r>
         <w:t xml:space="preserve">radio </w:t>
       </w:r>
       <w:r>
-        <w:t>transmission</w:t>
-      </w:r>
-      <w:r>
-        <w:t>.  Source encoding has a long history, but listed below are a few common source encoding schemes:</w:t>
+        <w:t xml:space="preserve">transmission.  </w:t>
+      </w:r>
+      <w:r>
+        <w:t>There are many s</w:t>
+      </w:r>
+      <w:r>
+        <w:t xml:space="preserve">ource encoding </w:t>
+      </w:r>
+      <w:r>
+        <w:t xml:space="preserve">schemes that have been developed in the course of digital communication. Each of them has their own benefits as far as bandwidth requirements or self-clocking characteristics.  Listed below are </w:t>
+      </w:r>
+      <w:r>
+        <w:t xml:space="preserve">a few </w:t>
+      </w:r>
+      <w:r>
+        <w:t xml:space="preserve">of the more </w:t>
+      </w:r>
+      <w:r>
+        <w:t>common schemes</w:t>
+      </w:r>
+      <w:r>
+        <w:t xml:space="preserve"> encountered in communication systems</w:t>
+      </w:r>
+      <w:r>
+        <w:t>:</w:t>
       </w:r>
     </w:p>
     <w:p>
@@ -5615,8 +5524,14 @@
         </w:numPr>
         <w:spacing w:before="120"/>
         <w:jc w:val="left"/>
-      </w:pPr>
-      <w:r>
+        <w:rPr>
+          <w:sz w:val="20"/>
+        </w:rPr>
+      </w:pPr>
+      <w:r>
+        <w:rPr>
+          <w:sz w:val="20"/>
+        </w:rPr>
         <w:t>Return to Zero (RZ)</w:t>
       </w:r>
     </w:p>
@@ -5629,8 +5544,14 @@
         </w:numPr>
         <w:spacing w:before="120"/>
         <w:jc w:val="left"/>
-      </w:pPr>
-      <w:r>
+        <w:rPr>
+          <w:sz w:val="20"/>
+        </w:rPr>
+      </w:pPr>
+      <w:r>
+        <w:rPr>
+          <w:sz w:val="20"/>
+        </w:rPr>
         <w:t>Non-Return to Zero (NRZ)</w:t>
       </w:r>
     </w:p>
@@ -5643,8 +5564,14 @@
         </w:numPr>
         <w:spacing w:before="120"/>
         <w:jc w:val="left"/>
-      </w:pPr>
-      <w:r>
+        <w:rPr>
+          <w:sz w:val="20"/>
+        </w:rPr>
+      </w:pPr>
+      <w:r>
+        <w:rPr>
+          <w:sz w:val="20"/>
+        </w:rPr>
         <w:t>Non-Return to Zero-Inverted (NRZI)</w:t>
       </w:r>
     </w:p>
@@ -5657,8 +5584,14 @@
         </w:numPr>
         <w:spacing w:before="120"/>
         <w:jc w:val="left"/>
-      </w:pPr>
-      <w:r>
+        <w:rPr>
+          <w:sz w:val="20"/>
+        </w:rPr>
+      </w:pPr>
+      <w:r>
+        <w:rPr>
+          <w:sz w:val="20"/>
+        </w:rPr>
         <w:t>Bi-phase Manchester</w:t>
       </w:r>
     </w:p>
@@ -5667,13 +5600,43 @@
         <w:spacing w:before="120"/>
       </w:pPr>
       <w:r>
-        <w:t>Since our</w:t>
+        <w:t>O</w:t>
+      </w:r>
+      <w:r>
+        <w:t>ur</w:t>
       </w:r>
       <w:r>
         <w:t xml:space="preserve"> modem </w:t>
       </w:r>
       <w:r>
-        <w:t>will be interfacing between the TNC and the transceiver, our modem will only perform baseband modulation.  The modem</w:t>
+        <w:t>was designed</w:t>
+      </w:r>
+      <w:r>
+        <w:t xml:space="preserve"> </w:t>
+      </w:r>
+      <w:r>
+        <w:t xml:space="preserve">to interface </w:t>
+      </w:r>
+      <w:r>
+        <w:t>between the TNC and the transceiver</w:t>
+      </w:r>
+      <w:r>
+        <w:t>.  This means</w:t>
+      </w:r>
+      <w:r>
+        <w:t xml:space="preserve"> our modem will only perform baseband modulation.  </w:t>
+      </w:r>
+      <w:r>
+        <w:t>From t</w:t>
+      </w:r>
+      <w:r>
+        <w:t xml:space="preserve">he </w:t>
+      </w:r>
+      <w:r>
+        <w:t xml:space="preserve">TNC, the </w:t>
+      </w:r>
+      <w:r>
+        <w:t>modem</w:t>
       </w:r>
       <w:r>
         <w:t xml:space="preserve"> receiv</w:t>
@@ -5688,13 +5651,19 @@
         <w:t>s</w:t>
       </w:r>
       <w:r>
-        <w:t xml:space="preserve"> from the TNC and further </w:t>
+        <w:t xml:space="preserve"> and further </w:t>
       </w:r>
       <w:r>
         <w:t>processes them</w:t>
       </w:r>
       <w:r>
-        <w:t xml:space="preserve"> using a bi-phase Manchester encoder.  The benefit of bi-phase Manchester code is that it is self-clocking.  This makes </w:t>
+        <w:t xml:space="preserve"> using a bi-phase Manchester encoder.  The benefit of bi-phase Manchester cod</w:t>
+      </w:r>
+      <w:r>
+        <w:t xml:space="preserve">e is that it is self-clocking which </w:t>
+      </w:r>
+      <w:r>
+        <w:t xml:space="preserve">makes </w:t>
       </w:r>
       <w:r>
         <w:t xml:space="preserve">timing </w:t>
@@ -5728,10 +5697,7 @@
         <w:t xml:space="preserve">emodulator </w:t>
       </w:r>
       <w:r>
-        <w:t>provide</w:t>
-      </w:r>
-      <w:r>
-        <w:t>s</w:t>
+        <w:t>is responsible for providing</w:t>
       </w:r>
       <w:r>
         <w:t xml:space="preserve"> either</w:t>
@@ -5789,7 +5755,10 @@
       <w:pPr>
         <w:spacing w:before="120"/>
       </w:pPr>
-      <w:r>
+      <w:bookmarkStart w:id="14" w:name="_GoBack"/>
+      <w:bookmarkEnd w:id="14"/>
+      <w:r>
+        <w:lastRenderedPageBreak/>
         <w:t>The s</w:t>
       </w:r>
       <w:r>
@@ -5823,7 +5792,6 @@
         <w:rPr>
           <w:noProof/>
         </w:rPr>
-        <w:lastRenderedPageBreak/>
         <w:drawing>
           <wp:inline distT="0" distB="0" distL="0" distR="0" wp14:anchorId="18CC1643" wp14:editId="04026CB7">
             <wp:extent cx="5246137" cy="1647825"/>
@@ -5893,8 +5861,6 @@
         </w:rPr>
         <w:t>receiver</w:t>
       </w:r>
-      <w:bookmarkStart w:id="14" w:name="_GoBack"/>
-      <w:bookmarkEnd w:id="14"/>
     </w:p>
     <w:p>
       <w:pPr>
@@ -5916,7 +5882,13 @@
         <w:t xml:space="preserve"> processed by a band pass filter</w:t>
       </w:r>
       <w:r>
-        <w:t xml:space="preserve"> to remove as much noise as possible and then sent to the carrier recovery circuit.  Recovering the carrier is done in one of two ways, the squaring loop or the Costas loop.  Each method utilizes phase-lock concepts.</w:t>
+        <w:t xml:space="preserve"> to remove as much noise as possible and then sent to the carrier recovery circuit.  Recovering the carrier is done in one of two ways, the squaring loop or the Costas loop.  Each method utilizes phase-lock concepts</w:t>
+      </w:r>
+      <w:r>
+        <w:t xml:space="preserve"> and has its own advantages and disadvantages in terms of complexity and performance</w:t>
+      </w:r>
+      <w:r>
+        <w:t>.</w:t>
       </w:r>
     </w:p>
     <w:p>
@@ -5943,7 +5915,13 @@
         <w:t xml:space="preserve"> filter t</w:t>
       </w:r>
       <w:r>
-        <w:t>o remove as much noise as possible.  After the band pass filter, the signal is fed to a phase-lock loop for phase and frequency tracking.  Once the output of the voltage controlled oscillator (VCO) is locked in phase and frequency with the received signal, its frequency is divided by two</w:t>
+        <w:t>o remove as much noise as possible.  After the band pass filter, the signal is fed to a phase-lock loop</w:t>
+      </w:r>
+      <w:r>
+        <w:t xml:space="preserve"> (PLL)</w:t>
+      </w:r>
+      <w:r>
+        <w:t xml:space="preserve"> for phase and frequency tracking.  Once the output of the voltage controlled oscillator (VCO) is locked in phase and frequency with the received signal, its frequency is divided by two</w:t>
       </w:r>
       <w:r>
         <w:t>.</w:t>
@@ -6019,6 +5997,7 @@
         <w:rPr>
           <w:sz w:val="18"/>
         </w:rPr>
+        <w:lastRenderedPageBreak/>
         <w:t>Figure 2.  Squaring loop used for carrier recovery in the coherent demodulator.  The Phase-Lock Loop utilizes feedback to track and lock onto in the received waveforms suppressed carrier</w:t>
       </w:r>
     </w:p>
@@ -6027,7 +6006,6 @@
         <w:pStyle w:val="Heading3"/>
       </w:pPr>
       <w:r>
-        <w:lastRenderedPageBreak/>
         <w:t>Carrier Recovery</w:t>
       </w:r>
       <w:r>
@@ -6084,10 +6062,22 @@
         <w:t>n terms of hardware components needed</w:t>
       </w:r>
       <w:r>
-        <w:t xml:space="preserve"> for complete coherent modulation</w:t>
-      </w:r>
-      <w:r>
-        <w:t xml:space="preserve">, they both require approximately the same.  </w:t>
+        <w:t xml:space="preserve"> for complete coherent </w:t>
+      </w:r>
+      <w:r>
+        <w:t>de</w:t>
+      </w:r>
+      <w:r>
+        <w:t>modulation</w:t>
+      </w:r>
+      <w:r>
+        <w:t>, they both require approximately the same</w:t>
+      </w:r>
+      <w:r>
+        <w:t xml:space="preserve"> amount</w:t>
+      </w:r>
+      <w:r>
+        <w:t xml:space="preserve">.  </w:t>
       </w:r>
     </w:p>
     <w:p>
@@ -6176,16 +6166,28 @@
     </w:p>
     <w:p>
       <w:r>
-        <w:t xml:space="preserve">Coherent modulation utilizing the Costas loop would require one band-pass filter, three low-pass filters, three multipliers and a VCO.  Likewise, the squaring loop would also require on band-pass filter, three multipliers (including the squarer) and a VCO.  Instead of three low-pass filters needed by the Costas, the squaring loop only requires two.  Note also that the squaring loop </w:t>
-      </w:r>
-      <w:r>
-        <w:t xml:space="preserve">does </w:t>
-      </w:r>
-      <w:r>
-        <w:t xml:space="preserve">requires a flip-flop for frequency division </w:t>
-      </w:r>
-      <w:r>
-        <w:t>but in today’s</w:t>
+        <w:t>Coherent modulation utilizing the Costas loop would require one band-pass filter, three low-pass filters, three multipliers and a VCO.  Likewise, the squaring loop would also require on</w:t>
+      </w:r>
+      <w:r>
+        <w:t>e</w:t>
+      </w:r>
+      <w:r>
+        <w:t xml:space="preserve"> band-pass filter, three multipliers (including the squarer) and a VCO.  Instead of three low-pass filters needed by the Costas, the squaring loop only requires two.  Note also that the squaring loop requires a flip-flop for frequency division</w:t>
+      </w:r>
+      <w:r>
+        <w:t>,</w:t>
+      </w:r>
+      <w:r>
+        <w:t xml:space="preserve"> </w:t>
+      </w:r>
+      <w:r>
+        <w:t xml:space="preserve">but </w:t>
+      </w:r>
+      <w:r>
+        <w:t>with</w:t>
+      </w:r>
+      <w:r>
+        <w:t xml:space="preserve"> today’s</w:t>
       </w:r>
       <w:r>
         <w:t xml:space="preserve"> FPGA’</w:t>
@@ -6276,7 +6278,6 @@
     <w:p>
       <w:pPr>
         <w:spacing w:before="120"/>
-        <w:jc w:val="left"/>
       </w:pPr>
       <w:r>
         <w:t xml:space="preserve">In order to provide Temple University’s radio club with a </w:t>
@@ -6526,6 +6527,60 @@
       </w:r>
     </w:p>
     <w:p>
+      <w:r>
+        <w:t>The biggest design challenge associated with this project is the development of a carrier reconstruction circuit that is capable of mitigating the effects of Doppler shift.  The relative motion of satellites in orbit around earth with respect to the ground station can ca</w:t>
+      </w:r>
+      <w:r>
+        <w:t>use the received frequency to appear</w:t>
+      </w:r>
+      <w:r>
+        <w:t xml:space="preserve"> 20</w:t>
+      </w:r>
+      <w:r>
+        <w:t xml:space="preserve"> </w:t>
+      </w:r>
+      <w:r>
+        <w:t xml:space="preserve">kHz </w:t>
+      </w:r>
+      <w:r>
+        <w:t xml:space="preserve">above or below </w:t>
+      </w:r>
+      <w:r>
+        <w:t>its nominal downlink frequency.  In John</w:t>
+      </w:r>
+      <w:r>
+        <w:t xml:space="preserve"> A. </w:t>
+      </w:r>
+      <w:proofErr w:type="spellStart"/>
+      <w:r>
+        <w:t>Maglicane’s</w:t>
+      </w:r>
+      <w:proofErr w:type="spellEnd"/>
+      <w:r>
+        <w:t xml:space="preserve"> 1993 design, he derived a control signal from the carrier recovery circuit that simulated a person tuning the transceivers frequency control button.  In our design, Doppler shift correction will be done autonomously through the use of a type II PLL.</w:t>
+      </w:r>
+      <w:r>
+        <w:t xml:space="preserve">  </w:t>
+      </w:r>
+    </w:p>
+    <w:p>
+      <w:r>
+        <w:t>The challenge is designing a stable control loop that minimizes time to lock and inter-symbol interference but still has a narrow enough bandwidth to reduce noise and the bit error rate.  Since the PLL is an inherently non-linear system, it must be linearized in terms of the phase of the received signal.  This problem becomes more challenging if the Costas loop is implemented because the arm filters much be matched perfectly.  Ho</w:t>
+      </w:r>
+      <w:r>
+        <w:t xml:space="preserve">wever, the advantage of an </w:t>
+      </w:r>
+      <w:proofErr w:type="spellStart"/>
+      <w:r>
+        <w:t>all digital</w:t>
+      </w:r>
+      <w:proofErr w:type="spellEnd"/>
+      <w:r>
+        <w:t xml:space="preserve"> Costas loop is that designing two identical filters is much easier than if it were done with analog components.</w:t>
+      </w:r>
+    </w:p>
+    <w:p/>
+    <w:p>
       <w:pPr>
         <w:pStyle w:val="Heading2"/>
         <w:tabs>
@@ -6538,6 +6593,7 @@
       <w:bookmarkStart w:id="20" w:name="_Toc307865991"/>
       <w:bookmarkEnd w:id="19"/>
       <w:r>
+        <w:lastRenderedPageBreak/>
         <w:t>Implications of Project Success</w:t>
       </w:r>
       <w:bookmarkEnd w:id="20"/>
@@ -6635,6 +6691,14 @@
     <w:p>
       <w:r>
         <w:t>In this section, you will define the problem you are addressing, explain its significance, and discuss the impact of your solution (not how you are going to solve the problem, but what will happen if you solve the problem). Start with a general overview, background, etc., and then get progressively more detailed. This section must be at least two pages long.</w:t>
+      </w:r>
+    </w:p>
+    <w:p>
+      <w:r>
+        <w:t>The successful design of a 1200bps modem will enable Temple University Amateur Radio club to communicate with LEO-AMSATs that use FSK for uplink and BPSK</w:t>
+      </w:r>
+      <w:r>
+        <w:t xml:space="preserve"> for downlink.  Although software is available that will perform the modem functions, an FPGA modem demonstrates the potential for high speed processing in integrated circuits.  </w:t>
       </w:r>
     </w:p>
     <w:p>
@@ -6787,6 +6851,7 @@
                 <w:b/>
                 <w:bCs/>
               </w:rPr>
+              <w:lastRenderedPageBreak/>
               <w:t>Name</w:t>
             </w:r>
           </w:p>
@@ -7970,7 +8035,7 @@
           <v:shape id="_x0000_i1025" type="#_x0000_t75" style="width:51.75pt;height:15.75pt" o:ole="">
             <v:imagedata r:id="rId20" o:title=""/>
           </v:shape>
-          <o:OLEObject Type="Embed" ProgID="Equation.3" ShapeID="_x0000_i1025" DrawAspect="Content" ObjectID="_1443535180" r:id="rId21"/>
+          <o:OLEObject Type="Embed" ProgID="Equation.3" ShapeID="_x0000_i1025" DrawAspect="Content" ObjectID="_1443552015" r:id="rId21"/>
         </w:object>
       </w:r>
       <w:r>
@@ -8136,7 +8201,11 @@
     </w:p>
     <w:p>
       <w:r>
-        <w:t>Describe in detail what tests you will run to verify your design constraints. I expect three subsections for simulation, hardware, and software.</w:t>
+        <w:t xml:space="preserve">Describe in detail what tests you will run to verify your design constraints. I expect three subsections for </w:t>
+      </w:r>
+      <w:r>
+        <w:lastRenderedPageBreak/>
+        <w:t>simulation, hardware, and software.</w:t>
       </w:r>
     </w:p>
     <w:p>
@@ -8449,6 +8518,7 @@
       </w:pPr>
       <w:bookmarkStart w:id="42" w:name="_Ref49481101"/>
       <w:r>
+        <w:lastRenderedPageBreak/>
         <w:t>Product SPECIFICATION</w:t>
       </w:r>
       <w:bookmarkEnd w:id="42"/>
@@ -8529,6 +8599,7 @@
       </w:pPr>
       <w:bookmarkStart w:id="43" w:name="_Ref49481190"/>
       <w:r>
+        <w:lastRenderedPageBreak/>
         <w:t>SOME INTERESTING RELEVANT DERIVATION</w:t>
       </w:r>
       <w:bookmarkEnd w:id="43"/>
@@ -8709,7 +8780,7 @@
         <w:rStyle w:val="PageNumber"/>
         <w:noProof/>
       </w:rPr>
-      <w:t>5</w:t>
+      <w:t>4</w:t>
     </w:r>
     <w:r>
       <w:rPr>
@@ -8751,7 +8822,7 @@
         <w:rStyle w:val="PageNumber"/>
         <w:noProof/>
       </w:rPr>
-      <w:t>7</w:t>
+      <w:t>13</w:t>
     </w:r>
     <w:r>
       <w:rPr>

</xml_diff>